<commit_message>
created very primitive users DB using json
</commit_message>
<xml_diff>
--- a/Fundamentals/Exercises/03. Files-and-errors/03. Files-and-Errors-Exercises.docx
+++ b/Fundamentals/Exercises/03. Files-and-errors/03. Files-and-Errors-Exercises.docx
@@ -1,6 +1,6 @@
 
 <file path=word/document.xml><?xml version="1.0" encoding="utf-8"?>
-<w:document xmlns:wpc="http://schemas.microsoft.com/office/word/2010/wordprocessingCanvas" xmlns:cx="http://schemas.microsoft.com/office/drawing/2014/chartex" xmlns:cx1="http://schemas.microsoft.com/office/drawing/2015/9/8/chartex" xmlns:cx2="http://schemas.microsoft.com/office/drawing/2015/10/21/chartex" xmlns:cx3="http://schemas.microsoft.com/office/drawing/2016/5/9/chartex" xmlns:cx4="http://schemas.microsoft.com/office/drawing/2016/5/10/chartex" xmlns:cx5="http://schemas.microsoft.com/office/drawing/2016/5/11/chartex" xmlns:cx6="http://schemas.microsoft.com/office/drawing/2016/5/12/chartex" xmlns:cx7="http://schemas.microsoft.com/office/drawing/2016/5/13/chartex" xmlns:cx8="http://schemas.microsoft.com/office/drawing/2016/5/14/chartex" xmlns:mc="http://schemas.openxmlformats.org/markup-compatibility/2006" xmlns:aink="http://schemas.microsoft.com/office/drawing/2016/ink" xmlns:am3d="http://schemas.microsoft.com/office/drawing/2017/model3d" xmlns:o="urn:schemas-microsoft-com:office:office" xmlns:r="http://schemas.openxmlformats.org/officeDocument/2006/relationships" xmlns:m="http://schemas.openxmlformats.org/officeDocument/2006/math" xmlns:v="urn:schemas-microsoft-com:vml" xmlns:wp14="http://schemas.microsoft.com/office/word/2010/wordprocessingDrawing" xmlns:wp="http://schemas.openxmlformats.org/drawingml/2006/wordprocessingDrawing" xmlns:w10="urn:schemas-microsoft-com:office:word" xmlns:w="http://schemas.openxmlformats.org/wordprocessingml/2006/main" xmlns:w14="http://schemas.microsoft.com/office/word/2010/wordml" xmlns:w15="http://schemas.microsoft.com/office/word/2012/wordml" xmlns:w16cid="http://schemas.microsoft.com/office/word/2016/wordml/cid" xmlns:w16se="http://schemas.microsoft.com/office/word/2015/wordml/symex" xmlns:wpg="http://schemas.microsoft.com/office/word/2010/wordprocessingGroup" xmlns:wpi="http://schemas.microsoft.com/office/word/2010/wordprocessingInk" xmlns:wne="http://schemas.microsoft.com/office/word/2006/wordml" xmlns:wps="http://schemas.microsoft.com/office/word/2010/wordprocessingShape" mc:Ignorable="w14 w15 w16se w16cid wp14">
+<w:document xmlns:wpc="http://schemas.microsoft.com/office/word/2010/wordprocessingCanvas" xmlns:cx="http://schemas.microsoft.com/office/drawing/2014/chartex" xmlns:cx1="http://schemas.microsoft.com/office/drawing/2015/9/8/chartex" xmlns:cx2="http://schemas.microsoft.com/office/drawing/2015/10/21/chartex" xmlns:cx3="http://schemas.microsoft.com/office/drawing/2016/5/9/chartex" xmlns:cx4="http://schemas.microsoft.com/office/drawing/2016/5/10/chartex" xmlns:cx5="http://schemas.microsoft.com/office/drawing/2016/5/11/chartex" xmlns:cx6="http://schemas.microsoft.com/office/drawing/2016/5/12/chartex" xmlns:cx7="http://schemas.microsoft.com/office/drawing/2016/5/13/chartex" xmlns:cx8="http://schemas.microsoft.com/office/drawing/2016/5/14/chartex" xmlns:mc="http://schemas.openxmlformats.org/markup-compatibility/2006" xmlns:aink="http://schemas.microsoft.com/office/drawing/2016/ink" xmlns:am3d="http://schemas.microsoft.com/office/drawing/2017/model3d" xmlns:o="urn:schemas-microsoft-com:office:office" xmlns:r="http://schemas.openxmlformats.org/officeDocument/2006/relationships" xmlns:m="http://schemas.openxmlformats.org/officeDocument/2006/math" xmlns:v="urn:schemas-microsoft-com:vml" xmlns:wp14="http://schemas.microsoft.com/office/word/2010/wordprocessingDrawing" xmlns:wp="http://schemas.openxmlformats.org/drawingml/2006/wordprocessingDrawing" xmlns:w10="urn:schemas-microsoft-com:office:word" xmlns:w="http://schemas.openxmlformats.org/wordprocessingml/2006/main" xmlns:w14="http://schemas.microsoft.com/office/word/2010/wordml" xmlns:w15="http://schemas.microsoft.com/office/word/2012/wordml" xmlns:w16cex="http://schemas.microsoft.com/office/word/2018/wordml/cex" xmlns:w16cid="http://schemas.microsoft.com/office/word/2016/wordml/cid" xmlns:w16="http://schemas.microsoft.com/office/word/2018/wordml" xmlns:w16se="http://schemas.microsoft.com/office/word/2015/wordml/symex" xmlns:wpg="http://schemas.microsoft.com/office/word/2010/wordprocessingGroup" xmlns:wpi="http://schemas.microsoft.com/office/word/2010/wordprocessingInk" xmlns:wne="http://schemas.microsoft.com/office/word/2006/wordml" xmlns:wps="http://schemas.microsoft.com/office/word/2010/wordprocessingShape" mc:Ignorable="w14 w15 w16se w16cid w16 w16cex wp14">
   <w:body>
     <w:p>
       <w:pPr>
@@ -1162,7 +1162,7 @@
               </w:rPr>
             </w:pPr>
             <w:r>
-              <w:object w:dxaOrig="2844" w:dyaOrig="4044">
+              <w:object w:dxaOrig="2844" w:dyaOrig="4044" w14:anchorId="5E69C120">
                 <v:shapetype id="_x0000_t75" coordsize="21600,21600" o:spt="75" o:preferrelative="t" path="m@4@5l@4@11@9@11@9@5xe" filled="f" stroked="f">
                   <v:stroke joinstyle="miter"/>
                   <v:formulas>
@@ -1182,10 +1182,10 @@
                   <v:path o:extrusionok="f" gradientshapeok="t" o:connecttype="rect"/>
                   <o:lock v:ext="edit" aspectratio="t"/>
                 </v:shapetype>
-                <v:shape id="_x0000_i1025" type="#_x0000_t75" style="width:142.2pt;height:202.2pt" o:ole="">
+                <v:shape id="_x0000_i1025" type="#_x0000_t75" style="width:142.5pt;height:202.5pt" o:ole="">
                   <v:imagedata r:id="rId9" o:title=""/>
                 </v:shape>
-                <o:OLEObject Type="Embed" ProgID="PBrush" ShapeID="_x0000_i1025" DrawAspect="Content" ObjectID="_1593605041" r:id="rId10"/>
+                <o:OLEObject Type="Embed" ProgID="PBrush" ShapeID="_x0000_i1025" DrawAspect="Content" ObjectID="_1678791418" r:id="rId10"/>
               </w:object>
             </w:r>
           </w:p>
@@ -2367,11 +2367,11 @@
               </w:rPr>
             </w:pPr>
             <w:r>
-              <w:object w:dxaOrig="4176" w:dyaOrig="7056">
-                <v:shape id="_x0000_i1026" type="#_x0000_t75" style="width:159.6pt;height:270pt" o:ole="">
+              <w:object w:dxaOrig="4176" w:dyaOrig="7056" w14:anchorId="1A22CFE1">
+                <v:shape id="_x0000_i1026" type="#_x0000_t75" style="width:159.75pt;height:270pt" o:ole="">
                   <v:imagedata r:id="rId11" o:title=""/>
                 </v:shape>
-                <o:OLEObject Type="Embed" ProgID="PBrush" ShapeID="_x0000_i1026" DrawAspect="Content" ObjectID="_1593605042" r:id="rId12"/>
+                <o:OLEObject Type="Embed" ProgID="PBrush" ShapeID="_x0000_i1026" DrawAspect="Content" ObjectID="_1678791419" r:id="rId12"/>
               </w:object>
             </w:r>
           </w:p>
@@ -3278,6 +3278,14 @@
               </w:rPr>
               <w:t>logout</w:t>
             </w:r>
+            <w:r>
+              <w:rPr>
+                <w:rFonts w:ascii="Consolas" w:hAnsi="Consolas" w:cs="Times New Roman"/>
+                <w:noProof/>
+                <w:lang w:val="en-GB"/>
+              </w:rPr>
+              <w:t xml:space="preserve"> Simo</w:t>
+            </w:r>
           </w:p>
           <w:p>
             <w:pPr>
@@ -3678,6 +3686,14 @@
               </w:rPr>
               <w:t>logout</w:t>
             </w:r>
+            <w:r>
+              <w:rPr>
+                <w:rFonts w:ascii="Consolas" w:hAnsi="Consolas" w:cs="Times New Roman"/>
+                <w:noProof/>
+                <w:lang w:val="en-GB"/>
+              </w:rPr>
+              <w:t xml:space="preserve"> pesho</w:t>
+            </w:r>
           </w:p>
           <w:p>
             <w:pPr>
@@ -3711,6 +3727,14 @@
                 <w:lang w:val="en-GB"/>
               </w:rPr>
               <w:t>logout</w:t>
+            </w:r>
+            <w:r>
+              <w:rPr>
+                <w:rFonts w:ascii="Consolas" w:hAnsi="Consolas" w:cs="Times New Roman"/>
+                <w:noProof/>
+                <w:lang w:val="en-GB"/>
+              </w:rPr>
+              <w:t xml:space="preserve"> Simo</w:t>
             </w:r>
           </w:p>
           <w:p>
@@ -4068,8 +4092,8 @@
         <w:tblLook w:val="04A0" w:firstRow="1" w:lastRow="0" w:firstColumn="1" w:lastColumn="0" w:noHBand="0" w:noVBand="1"/>
       </w:tblPr>
       <w:tblGrid>
-        <w:gridCol w:w="2286"/>
-        <w:gridCol w:w="3041"/>
+        <w:gridCol w:w="2283"/>
+        <w:gridCol w:w="3038"/>
       </w:tblGrid>
       <w:tr>
         <w:trPr>
@@ -4157,11 +4181,11 @@
               </w:rPr>
             </w:pPr>
             <w:r>
-              <w:object w:dxaOrig="2304" w:dyaOrig="8532">
-                <v:shape id="_x0000_i1027" type="#_x0000_t75" style="width:105.6pt;height:379.8pt" o:ole="">
+              <w:object w:dxaOrig="2304" w:dyaOrig="8532" w14:anchorId="448DA9C1">
+                <v:shape id="_x0000_i1027" type="#_x0000_t75" style="width:105.75pt;height:379.5pt" o:ole="">
                   <v:imagedata r:id="rId13" o:title=""/>
                 </v:shape>
-                <o:OLEObject Type="Embed" ProgID="PBrush" ShapeID="_x0000_i1027" DrawAspect="Content" ObjectID="_1593605043" r:id="rId14"/>
+                <o:OLEObject Type="Embed" ProgID="PBrush" ShapeID="_x0000_i1027" DrawAspect="Content" ObjectID="_1678791420" r:id="rId14"/>
               </w:object>
             </w:r>
           </w:p>
@@ -4179,11 +4203,11 @@
               </w:rPr>
             </w:pPr>
             <w:r>
-              <w:object w:dxaOrig="3060" w:dyaOrig="9504">
-                <v:shape id="_x0000_i1028" type="#_x0000_t75" style="width:143.4pt;height:379.8pt" o:ole="">
+              <w:object w:dxaOrig="3060" w:dyaOrig="9504" w14:anchorId="09B621BD">
+                <v:shape id="_x0000_i1028" type="#_x0000_t75" style="width:143.25pt;height:379.5pt" o:ole="">
                   <v:imagedata r:id="rId15" o:title=""/>
                 </v:shape>
-                <o:OLEObject Type="Embed" ProgID="PBrush" ShapeID="_x0000_i1028" DrawAspect="Content" ObjectID="_1593605044" r:id="rId16"/>
+                <o:OLEObject Type="Embed" ProgID="PBrush" ShapeID="_x0000_i1028" DrawAspect="Content" ObjectID="_1678791421" r:id="rId16"/>
               </w:object>
             </w:r>
           </w:p>
@@ -7025,7 +7049,7 @@
 </file>
 
 <file path=word/endnotes.xml><?xml version="1.0" encoding="utf-8"?>
-<w:endnotes xmlns:wpc="http://schemas.microsoft.com/office/word/2010/wordprocessingCanvas" xmlns:cx="http://schemas.microsoft.com/office/drawing/2014/chartex" xmlns:cx1="http://schemas.microsoft.com/office/drawing/2015/9/8/chartex" xmlns:cx2="http://schemas.microsoft.com/office/drawing/2015/10/21/chartex" xmlns:cx3="http://schemas.microsoft.com/office/drawing/2016/5/9/chartex" xmlns:cx4="http://schemas.microsoft.com/office/drawing/2016/5/10/chartex" xmlns:cx5="http://schemas.microsoft.com/office/drawing/2016/5/11/chartex" xmlns:cx6="http://schemas.microsoft.com/office/drawing/2016/5/12/chartex" xmlns:cx7="http://schemas.microsoft.com/office/drawing/2016/5/13/chartex" xmlns:cx8="http://schemas.microsoft.com/office/drawing/2016/5/14/chartex" xmlns:mc="http://schemas.openxmlformats.org/markup-compatibility/2006" xmlns:aink="http://schemas.microsoft.com/office/drawing/2016/ink" xmlns:am3d="http://schemas.microsoft.com/office/drawing/2017/model3d" xmlns:o="urn:schemas-microsoft-com:office:office" xmlns:r="http://schemas.openxmlformats.org/officeDocument/2006/relationships" xmlns:m="http://schemas.openxmlformats.org/officeDocument/2006/math" xmlns:v="urn:schemas-microsoft-com:vml" xmlns:wp14="http://schemas.microsoft.com/office/word/2010/wordprocessingDrawing" xmlns:wp="http://schemas.openxmlformats.org/drawingml/2006/wordprocessingDrawing" xmlns:w10="urn:schemas-microsoft-com:office:word" xmlns:w="http://schemas.openxmlformats.org/wordprocessingml/2006/main" xmlns:w14="http://schemas.microsoft.com/office/word/2010/wordml" xmlns:w15="http://schemas.microsoft.com/office/word/2012/wordml" xmlns:w16cid="http://schemas.microsoft.com/office/word/2016/wordml/cid" xmlns:w16se="http://schemas.microsoft.com/office/word/2015/wordml/symex" xmlns:wpg="http://schemas.microsoft.com/office/word/2010/wordprocessingGroup" xmlns:wpi="http://schemas.microsoft.com/office/word/2010/wordprocessingInk" xmlns:wne="http://schemas.microsoft.com/office/word/2006/wordml" xmlns:wps="http://schemas.microsoft.com/office/word/2010/wordprocessingShape" mc:Ignorable="w14 w15 w16se w16cid wp14">
+<w:endnotes xmlns:wpc="http://schemas.microsoft.com/office/word/2010/wordprocessingCanvas" xmlns:cx="http://schemas.microsoft.com/office/drawing/2014/chartex" xmlns:cx1="http://schemas.microsoft.com/office/drawing/2015/9/8/chartex" xmlns:cx2="http://schemas.microsoft.com/office/drawing/2015/10/21/chartex" xmlns:cx3="http://schemas.microsoft.com/office/drawing/2016/5/9/chartex" xmlns:cx4="http://schemas.microsoft.com/office/drawing/2016/5/10/chartex" xmlns:cx5="http://schemas.microsoft.com/office/drawing/2016/5/11/chartex" xmlns:cx6="http://schemas.microsoft.com/office/drawing/2016/5/12/chartex" xmlns:cx7="http://schemas.microsoft.com/office/drawing/2016/5/13/chartex" xmlns:cx8="http://schemas.microsoft.com/office/drawing/2016/5/14/chartex" xmlns:mc="http://schemas.openxmlformats.org/markup-compatibility/2006" xmlns:aink="http://schemas.microsoft.com/office/drawing/2016/ink" xmlns:am3d="http://schemas.microsoft.com/office/drawing/2017/model3d" xmlns:o="urn:schemas-microsoft-com:office:office" xmlns:r="http://schemas.openxmlformats.org/officeDocument/2006/relationships" xmlns:m="http://schemas.openxmlformats.org/officeDocument/2006/math" xmlns:v="urn:schemas-microsoft-com:vml" xmlns:wp14="http://schemas.microsoft.com/office/word/2010/wordprocessingDrawing" xmlns:wp="http://schemas.openxmlformats.org/drawingml/2006/wordprocessingDrawing" xmlns:w10="urn:schemas-microsoft-com:office:word" xmlns:w="http://schemas.openxmlformats.org/wordprocessingml/2006/main" xmlns:w14="http://schemas.microsoft.com/office/word/2010/wordml" xmlns:w15="http://schemas.microsoft.com/office/word/2012/wordml" xmlns:w16cex="http://schemas.microsoft.com/office/word/2018/wordml/cex" xmlns:w16cid="http://schemas.microsoft.com/office/word/2016/wordml/cid" xmlns:w16="http://schemas.microsoft.com/office/word/2018/wordml" xmlns:w16se="http://schemas.microsoft.com/office/word/2015/wordml/symex" xmlns:wpg="http://schemas.microsoft.com/office/word/2010/wordprocessingGroup" xmlns:wpi="http://schemas.microsoft.com/office/word/2010/wordprocessingInk" xmlns:wne="http://schemas.microsoft.com/office/word/2006/wordml" xmlns:wps="http://schemas.microsoft.com/office/word/2010/wordprocessingShape" mc:Ignorable="w14 w15 w16se w16cid w16 w16cex wp14">
   <w:endnote w:type="separator" w:id="-1">
     <w:p>
       <w:pPr>
@@ -7050,7 +7074,7 @@
 </file>
 
 <file path=word/footer1.xml><?xml version="1.0" encoding="utf-8"?>
-<w:ftr xmlns:wpc="http://schemas.microsoft.com/office/word/2010/wordprocessingCanvas" xmlns:cx="http://schemas.microsoft.com/office/drawing/2014/chartex" xmlns:cx1="http://schemas.microsoft.com/office/drawing/2015/9/8/chartex" xmlns:cx2="http://schemas.microsoft.com/office/drawing/2015/10/21/chartex" xmlns:cx3="http://schemas.microsoft.com/office/drawing/2016/5/9/chartex" xmlns:cx4="http://schemas.microsoft.com/office/drawing/2016/5/10/chartex" xmlns:cx5="http://schemas.microsoft.com/office/drawing/2016/5/11/chartex" xmlns:cx6="http://schemas.microsoft.com/office/drawing/2016/5/12/chartex" xmlns:cx7="http://schemas.microsoft.com/office/drawing/2016/5/13/chartex" xmlns:cx8="http://schemas.microsoft.com/office/drawing/2016/5/14/chartex" xmlns:mc="http://schemas.openxmlformats.org/markup-compatibility/2006" xmlns:aink="http://schemas.microsoft.com/office/drawing/2016/ink" xmlns:am3d="http://schemas.microsoft.com/office/drawing/2017/model3d" xmlns:o="urn:schemas-microsoft-com:office:office" xmlns:r="http://schemas.openxmlformats.org/officeDocument/2006/relationships" xmlns:m="http://schemas.openxmlformats.org/officeDocument/2006/math" xmlns:v="urn:schemas-microsoft-com:vml" xmlns:wp14="http://schemas.microsoft.com/office/word/2010/wordprocessingDrawing" xmlns:wp="http://schemas.openxmlformats.org/drawingml/2006/wordprocessingDrawing" xmlns:w10="urn:schemas-microsoft-com:office:word" xmlns:w="http://schemas.openxmlformats.org/wordprocessingml/2006/main" xmlns:w14="http://schemas.microsoft.com/office/word/2010/wordml" xmlns:w15="http://schemas.microsoft.com/office/word/2012/wordml" xmlns:w16cid="http://schemas.microsoft.com/office/word/2016/wordml/cid" xmlns:w16se="http://schemas.microsoft.com/office/word/2015/wordml/symex" xmlns:wpg="http://schemas.microsoft.com/office/word/2010/wordprocessingGroup" xmlns:wpi="http://schemas.microsoft.com/office/word/2010/wordprocessingInk" xmlns:wne="http://schemas.microsoft.com/office/word/2006/wordml" xmlns:wps="http://schemas.microsoft.com/office/word/2010/wordprocessingShape" mc:Ignorable="w14 w15 w16se w16cid wp14">
+<w:ftr xmlns:wpc="http://schemas.microsoft.com/office/word/2010/wordprocessingCanvas" xmlns:cx="http://schemas.microsoft.com/office/drawing/2014/chartex" xmlns:cx1="http://schemas.microsoft.com/office/drawing/2015/9/8/chartex" xmlns:cx2="http://schemas.microsoft.com/office/drawing/2015/10/21/chartex" xmlns:cx3="http://schemas.microsoft.com/office/drawing/2016/5/9/chartex" xmlns:cx4="http://schemas.microsoft.com/office/drawing/2016/5/10/chartex" xmlns:cx5="http://schemas.microsoft.com/office/drawing/2016/5/11/chartex" xmlns:cx6="http://schemas.microsoft.com/office/drawing/2016/5/12/chartex" xmlns:cx7="http://schemas.microsoft.com/office/drawing/2016/5/13/chartex" xmlns:cx8="http://schemas.microsoft.com/office/drawing/2016/5/14/chartex" xmlns:mc="http://schemas.openxmlformats.org/markup-compatibility/2006" xmlns:aink="http://schemas.microsoft.com/office/drawing/2016/ink" xmlns:am3d="http://schemas.microsoft.com/office/drawing/2017/model3d" xmlns:o="urn:schemas-microsoft-com:office:office" xmlns:r="http://schemas.openxmlformats.org/officeDocument/2006/relationships" xmlns:m="http://schemas.openxmlformats.org/officeDocument/2006/math" xmlns:v="urn:schemas-microsoft-com:vml" xmlns:wp14="http://schemas.microsoft.com/office/word/2010/wordprocessingDrawing" xmlns:wp="http://schemas.openxmlformats.org/drawingml/2006/wordprocessingDrawing" xmlns:w10="urn:schemas-microsoft-com:office:word" xmlns:w="http://schemas.openxmlformats.org/wordprocessingml/2006/main" xmlns:w14="http://schemas.microsoft.com/office/word/2010/wordml" xmlns:w15="http://schemas.microsoft.com/office/word/2012/wordml" xmlns:w16cex="http://schemas.microsoft.com/office/word/2018/wordml/cex" xmlns:w16cid="http://schemas.microsoft.com/office/word/2016/wordml/cid" xmlns:w16="http://schemas.microsoft.com/office/word/2018/wordml" xmlns:w16se="http://schemas.microsoft.com/office/word/2015/wordml/symex" xmlns:wpg="http://schemas.microsoft.com/office/word/2010/wordprocessingGroup" xmlns:wpi="http://schemas.microsoft.com/office/word/2010/wordprocessingInk" xmlns:wne="http://schemas.microsoft.com/office/word/2006/wordml" xmlns:wps="http://schemas.microsoft.com/office/word/2010/wordprocessingShape" mc:Ignorable="w14 w15 w16se w16cid w16 w16cex wp14">
   <w:p>
     <w:pPr>
       <w:pStyle w:val="Footer"/>
@@ -7060,7 +7084,7 @@
 </file>
 
 <file path=word/footer2.xml><?xml version="1.0" encoding="utf-8"?>
-<w:ftr xmlns:wpc="http://schemas.microsoft.com/office/word/2010/wordprocessingCanvas" xmlns:cx="http://schemas.microsoft.com/office/drawing/2014/chartex" xmlns:cx1="http://schemas.microsoft.com/office/drawing/2015/9/8/chartex" xmlns:cx2="http://schemas.microsoft.com/office/drawing/2015/10/21/chartex" xmlns:cx3="http://schemas.microsoft.com/office/drawing/2016/5/9/chartex" xmlns:cx4="http://schemas.microsoft.com/office/drawing/2016/5/10/chartex" xmlns:cx5="http://schemas.microsoft.com/office/drawing/2016/5/11/chartex" xmlns:cx6="http://schemas.microsoft.com/office/drawing/2016/5/12/chartex" xmlns:cx7="http://schemas.microsoft.com/office/drawing/2016/5/13/chartex" xmlns:cx8="http://schemas.microsoft.com/office/drawing/2016/5/14/chartex" xmlns:mc="http://schemas.openxmlformats.org/markup-compatibility/2006" xmlns:aink="http://schemas.microsoft.com/office/drawing/2016/ink" xmlns:am3d="http://schemas.microsoft.com/office/drawing/2017/model3d" xmlns:o="urn:schemas-microsoft-com:office:office" xmlns:r="http://schemas.openxmlformats.org/officeDocument/2006/relationships" xmlns:m="http://schemas.openxmlformats.org/officeDocument/2006/math" xmlns:v="urn:schemas-microsoft-com:vml" xmlns:wp14="http://schemas.microsoft.com/office/word/2010/wordprocessingDrawing" xmlns:wp="http://schemas.openxmlformats.org/drawingml/2006/wordprocessingDrawing" xmlns:w10="urn:schemas-microsoft-com:office:word" xmlns:w="http://schemas.openxmlformats.org/wordprocessingml/2006/main" xmlns:w14="http://schemas.microsoft.com/office/word/2010/wordml" xmlns:w15="http://schemas.microsoft.com/office/word/2012/wordml" xmlns:w16cid="http://schemas.microsoft.com/office/word/2016/wordml/cid" xmlns:w16se="http://schemas.microsoft.com/office/word/2015/wordml/symex" xmlns:wpg="http://schemas.microsoft.com/office/word/2010/wordprocessingGroup" xmlns:wpi="http://schemas.microsoft.com/office/word/2010/wordprocessingInk" xmlns:wne="http://schemas.microsoft.com/office/word/2006/wordml" xmlns:wps="http://schemas.microsoft.com/office/word/2010/wordprocessingShape" mc:Ignorable="w14 w15 w16se w16cid wp14">
+<w:ftr xmlns:wpc="http://schemas.microsoft.com/office/word/2010/wordprocessingCanvas" xmlns:cx="http://schemas.microsoft.com/office/drawing/2014/chartex" xmlns:cx1="http://schemas.microsoft.com/office/drawing/2015/9/8/chartex" xmlns:cx2="http://schemas.microsoft.com/office/drawing/2015/10/21/chartex" xmlns:cx3="http://schemas.microsoft.com/office/drawing/2016/5/9/chartex" xmlns:cx4="http://schemas.microsoft.com/office/drawing/2016/5/10/chartex" xmlns:cx5="http://schemas.microsoft.com/office/drawing/2016/5/11/chartex" xmlns:cx6="http://schemas.microsoft.com/office/drawing/2016/5/12/chartex" xmlns:cx7="http://schemas.microsoft.com/office/drawing/2016/5/13/chartex" xmlns:cx8="http://schemas.microsoft.com/office/drawing/2016/5/14/chartex" xmlns:mc="http://schemas.openxmlformats.org/markup-compatibility/2006" xmlns:aink="http://schemas.microsoft.com/office/drawing/2016/ink" xmlns:am3d="http://schemas.microsoft.com/office/drawing/2017/model3d" xmlns:o="urn:schemas-microsoft-com:office:office" xmlns:r="http://schemas.openxmlformats.org/officeDocument/2006/relationships" xmlns:m="http://schemas.openxmlformats.org/officeDocument/2006/math" xmlns:v="urn:schemas-microsoft-com:vml" xmlns:wp14="http://schemas.microsoft.com/office/word/2010/wordprocessingDrawing" xmlns:wp="http://schemas.openxmlformats.org/drawingml/2006/wordprocessingDrawing" xmlns:w10="urn:schemas-microsoft-com:office:word" xmlns:w="http://schemas.openxmlformats.org/wordprocessingml/2006/main" xmlns:w14="http://schemas.microsoft.com/office/word/2010/wordml" xmlns:w15="http://schemas.microsoft.com/office/word/2012/wordml" xmlns:w16cex="http://schemas.microsoft.com/office/word/2018/wordml/cex" xmlns:w16cid="http://schemas.microsoft.com/office/word/2016/wordml/cid" xmlns:w16="http://schemas.microsoft.com/office/word/2018/wordml" xmlns:w16se="http://schemas.microsoft.com/office/word/2015/wordml/symex" xmlns:wpg="http://schemas.microsoft.com/office/word/2010/wordprocessingGroup" xmlns:wpi="http://schemas.microsoft.com/office/word/2010/wordprocessingInk" xmlns:wne="http://schemas.microsoft.com/office/word/2006/wordml" xmlns:wps="http://schemas.microsoft.com/office/word/2010/wordprocessingShape" mc:Ignorable="w14 w15 w16se w16cid w16 w16cex wp14">
   <w:p>
     <w:pPr>
       <w:pStyle w:val="Footer"/>
@@ -7072,7 +7096,7 @@
       <mc:AlternateContent>
         <mc:Choice Requires="wps">
           <w:drawing>
-            <wp:anchor distT="4294967295" distB="4294967295" distL="114300" distR="114300" simplePos="0" relativeHeight="251656704" behindDoc="0" locked="0" layoutInCell="1" allowOverlap="1">
+            <wp:anchor distT="4294967295" distB="4294967295" distL="114300" distR="114300" simplePos="0" relativeHeight="251656704" behindDoc="0" locked="0" layoutInCell="1" allowOverlap="1" wp14:anchorId="2B99D4D7" wp14:editId="47870862">
               <wp:simplePos x="0" y="0"/>
               <wp:positionH relativeFrom="column">
                 <wp:posOffset>-1270</wp:posOffset>
@@ -7140,7 +7164,7 @@
       <mc:AlternateContent>
         <mc:Choice Requires="wps">
           <w:drawing>
-            <wp:anchor distT="0" distB="0" distL="114300" distR="114300" simplePos="0" relativeHeight="251657728" behindDoc="0" locked="0" layoutInCell="1" allowOverlap="1">
+            <wp:anchor distT="0" distB="0" distL="114300" distR="114300" simplePos="0" relativeHeight="251657728" behindDoc="0" locked="0" layoutInCell="1" allowOverlap="1" wp14:anchorId="22596DFF" wp14:editId="5BDD93AC">
               <wp:simplePos x="0" y="0"/>
               <wp:positionH relativeFrom="column">
                 <wp:posOffset>1579880</wp:posOffset>
@@ -7245,7 +7269,7 @@
                               <w:szCs w:val="20"/>
                             </w:rPr>
                             <w:drawing>
-                              <wp:inline distT="0" distB="0" distL="0" distR="0">
+                              <wp:inline distT="0" distB="0" distL="0" distR="0" wp14:anchorId="2379DDAC" wp14:editId="1539E056">
                                 <wp:extent cx="200025" cy="200025"/>
                                 <wp:effectExtent l="0" t="0" r="9525" b="9525"/>
                                 <wp:docPr id="13" name="Picture 13">
@@ -7319,7 +7343,7 @@
                               <w:szCs w:val="20"/>
                             </w:rPr>
                             <w:drawing>
-                              <wp:inline distT="0" distB="0" distL="0" distR="0">
+                              <wp:inline distT="0" distB="0" distL="0" distR="0" wp14:anchorId="685FF657" wp14:editId="447A632A">
                                 <wp:extent cx="200025" cy="200025"/>
                                 <wp:effectExtent l="0" t="0" r="9525" b="9525"/>
                                 <wp:docPr id="12" name="Picture 12">
@@ -7386,7 +7410,7 @@
                               <w:szCs w:val="20"/>
                             </w:rPr>
                             <w:drawing>
-                              <wp:inline distT="0" distB="0" distL="0" distR="0">
+                              <wp:inline distT="0" distB="0" distL="0" distR="0" wp14:anchorId="263B09E4" wp14:editId="41F73C2E">
                                 <wp:extent cx="201930" cy="201930"/>
                                 <wp:effectExtent l="0" t="0" r="7620" b="7620"/>
                                 <wp:docPr id="329" name="Picture 329" title="Software University @ Facebook">
@@ -7439,7 +7463,7 @@
                               <w:szCs w:val="20"/>
                             </w:rPr>
                             <w:drawing>
-                              <wp:inline distT="0" distB="0" distL="0" distR="0">
+                              <wp:inline distT="0" distB="0" distL="0" distR="0" wp14:anchorId="44CC8E12" wp14:editId="76732ED0">
                                 <wp:extent cx="201930" cy="201930"/>
                                 <wp:effectExtent l="0" t="0" r="7620" b="7620"/>
                                 <wp:docPr id="330" name="Picture 330" title="Software University @ Twitter">
@@ -7492,7 +7516,7 @@
                               <w:szCs w:val="20"/>
                             </w:rPr>
                             <w:drawing>
-                              <wp:inline distT="0" distB="0" distL="0" distR="0">
+                              <wp:inline distT="0" distB="0" distL="0" distR="0" wp14:anchorId="3BD7DF71" wp14:editId="63A3D1E2">
                                 <wp:extent cx="201930" cy="201930"/>
                                 <wp:effectExtent l="0" t="0" r="7620" b="7620"/>
                                 <wp:docPr id="331" name="Picture 331" title="Software University @ YouTube">
@@ -7545,7 +7569,7 @@
                               <w:szCs w:val="20"/>
                             </w:rPr>
                             <w:drawing>
-                              <wp:inline distT="0" distB="0" distL="0" distR="0">
+                              <wp:inline distT="0" distB="0" distL="0" distR="0" wp14:anchorId="1EB7B128" wp14:editId="08140E25">
                                 <wp:extent cx="190500" cy="190500"/>
                                 <wp:effectExtent l="0" t="0" r="0" b="0"/>
                                 <wp:docPr id="9" name="Picture 9">
@@ -7611,7 +7635,7 @@
                               <w:szCs w:val="20"/>
                             </w:rPr>
                             <w:drawing>
-                              <wp:inline distT="0" distB="0" distL="0" distR="0">
+                              <wp:inline distT="0" distB="0" distL="0" distR="0" wp14:anchorId="046F6747" wp14:editId="40D9CD5C">
                                 <wp:extent cx="171450" cy="171450"/>
                                 <wp:effectExtent l="0" t="0" r="0" b="0"/>
                                 <wp:docPr id="8" name="Picture 8">
@@ -7677,7 +7701,7 @@
                               <w:szCs w:val="20"/>
                             </w:rPr>
                             <w:drawing>
-                              <wp:inline distT="0" distB="0" distL="0" distR="0">
+                              <wp:inline distT="0" distB="0" distL="0" distR="0" wp14:anchorId="7EA80F98" wp14:editId="106B3DDF">
                                 <wp:extent cx="161925" cy="152400"/>
                                 <wp:effectExtent l="0" t="0" r="9525" b="0"/>
                                 <wp:docPr id="7" name="Picture 7">
@@ -7743,7 +7767,7 @@
                               <w:szCs w:val="20"/>
                             </w:rPr>
                             <w:drawing>
-                              <wp:inline distT="0" distB="0" distL="0" distR="0">
+                              <wp:inline distT="0" distB="0" distL="0" distR="0" wp14:anchorId="7D314D07" wp14:editId="67650E83">
                                 <wp:extent cx="201930" cy="201930"/>
                                 <wp:effectExtent l="0" t="0" r="7620" b="7620"/>
                                 <wp:docPr id="335" name="Picture 335" title="Software University: Email Us">
@@ -7802,7 +7826,7 @@
         </mc:Choice>
         <mc:Fallback>
           <w:pict>
-            <v:shapetype id="_x0000_t202" coordsize="21600,21600" o:spt="202" path="m,l,21600r21600,l21600,xe">
+            <v:shapetype w14:anchorId="22596DFF" id="_x0000_t202" coordsize="21600,21600" o:spt="202" path="m,l,21600r21600,l21600,xe">
               <v:stroke joinstyle="miter"/>
               <v:path gradientshapeok="t" o:connecttype="rect"/>
             </v:shapetype>
@@ -7875,7 +7899,7 @@
                         <w:szCs w:val="20"/>
                       </w:rPr>
                       <w:drawing>
-                        <wp:inline distT="0" distB="0" distL="0" distR="0">
+                        <wp:inline distT="0" distB="0" distL="0" distR="0" wp14:anchorId="2379DDAC" wp14:editId="1539E056">
                           <wp:extent cx="200025" cy="200025"/>
                           <wp:effectExtent l="0" t="0" r="9525" b="9525"/>
                           <wp:docPr id="13" name="Picture 13">
@@ -7949,7 +7973,7 @@
                         <w:szCs w:val="20"/>
                       </w:rPr>
                       <w:drawing>
-                        <wp:inline distT="0" distB="0" distL="0" distR="0">
+                        <wp:inline distT="0" distB="0" distL="0" distR="0" wp14:anchorId="685FF657" wp14:editId="447A632A">
                           <wp:extent cx="200025" cy="200025"/>
                           <wp:effectExtent l="0" t="0" r="9525" b="9525"/>
                           <wp:docPr id="12" name="Picture 12">
@@ -8016,7 +8040,7 @@
                         <w:szCs w:val="20"/>
                       </w:rPr>
                       <w:drawing>
-                        <wp:inline distT="0" distB="0" distL="0" distR="0">
+                        <wp:inline distT="0" distB="0" distL="0" distR="0" wp14:anchorId="263B09E4" wp14:editId="41F73C2E">
                           <wp:extent cx="201930" cy="201930"/>
                           <wp:effectExtent l="0" t="0" r="7620" b="7620"/>
                           <wp:docPr id="329" name="Picture 329" title="Software University @ Facebook">
@@ -8069,7 +8093,7 @@
                         <w:szCs w:val="20"/>
                       </w:rPr>
                       <w:drawing>
-                        <wp:inline distT="0" distB="0" distL="0" distR="0">
+                        <wp:inline distT="0" distB="0" distL="0" distR="0" wp14:anchorId="44CC8E12" wp14:editId="76732ED0">
                           <wp:extent cx="201930" cy="201930"/>
                           <wp:effectExtent l="0" t="0" r="7620" b="7620"/>
                           <wp:docPr id="330" name="Picture 330" title="Software University @ Twitter">
@@ -8122,7 +8146,7 @@
                         <w:szCs w:val="20"/>
                       </w:rPr>
                       <w:drawing>
-                        <wp:inline distT="0" distB="0" distL="0" distR="0">
+                        <wp:inline distT="0" distB="0" distL="0" distR="0" wp14:anchorId="3BD7DF71" wp14:editId="63A3D1E2">
                           <wp:extent cx="201930" cy="201930"/>
                           <wp:effectExtent l="0" t="0" r="7620" b="7620"/>
                           <wp:docPr id="331" name="Picture 331" title="Software University @ YouTube">
@@ -8175,7 +8199,7 @@
                         <w:szCs w:val="20"/>
                       </w:rPr>
                       <w:drawing>
-                        <wp:inline distT="0" distB="0" distL="0" distR="0">
+                        <wp:inline distT="0" distB="0" distL="0" distR="0" wp14:anchorId="1EB7B128" wp14:editId="08140E25">
                           <wp:extent cx="190500" cy="190500"/>
                           <wp:effectExtent l="0" t="0" r="0" b="0"/>
                           <wp:docPr id="9" name="Picture 9">
@@ -8241,7 +8265,7 @@
                         <w:szCs w:val="20"/>
                       </w:rPr>
                       <w:drawing>
-                        <wp:inline distT="0" distB="0" distL="0" distR="0">
+                        <wp:inline distT="0" distB="0" distL="0" distR="0" wp14:anchorId="046F6747" wp14:editId="40D9CD5C">
                           <wp:extent cx="171450" cy="171450"/>
                           <wp:effectExtent l="0" t="0" r="0" b="0"/>
                           <wp:docPr id="8" name="Picture 8">
@@ -8307,7 +8331,7 @@
                         <w:szCs w:val="20"/>
                       </w:rPr>
                       <w:drawing>
-                        <wp:inline distT="0" distB="0" distL="0" distR="0">
+                        <wp:inline distT="0" distB="0" distL="0" distR="0" wp14:anchorId="7EA80F98" wp14:editId="106B3DDF">
                           <wp:extent cx="161925" cy="152400"/>
                           <wp:effectExtent l="0" t="0" r="9525" b="0"/>
                           <wp:docPr id="7" name="Picture 7">
@@ -8373,7 +8397,7 @@
                         <w:szCs w:val="20"/>
                       </w:rPr>
                       <w:drawing>
-                        <wp:inline distT="0" distB="0" distL="0" distR="0">
+                        <wp:inline distT="0" distB="0" distL="0" distR="0" wp14:anchorId="7D314D07" wp14:editId="67650E83">
                           <wp:extent cx="201930" cy="201930"/>
                           <wp:effectExtent l="0" t="0" r="7620" b="7620"/>
                           <wp:docPr id="335" name="Picture 335" title="Software University: Email Us">
@@ -8427,7 +8451,7 @@
       <mc:AlternateContent>
         <mc:Choice Requires="wps">
           <w:drawing>
-            <wp:anchor distT="0" distB="0" distL="114300" distR="114300" simplePos="0" relativeHeight="251658752" behindDoc="0" locked="0" layoutInCell="1" allowOverlap="1">
+            <wp:anchor distT="0" distB="0" distL="114300" distR="114300" simplePos="0" relativeHeight="251658752" behindDoc="0" locked="0" layoutInCell="1" allowOverlap="1" wp14:anchorId="5E7704A0" wp14:editId="16F9517C">
               <wp:simplePos x="0" y="0"/>
               <wp:positionH relativeFrom="column">
                 <wp:posOffset>1589405</wp:posOffset>
@@ -8498,7 +8522,7 @@
         </mc:Choice>
         <mc:Fallback>
           <w:pict>
-            <v:shape id="Text Box 6" o:spid="_x0000_s1027" type="#_x0000_t202" style="position:absolute;margin-left:125.15pt;margin-top:26.95pt;width:44.85pt;height:15.75pt;z-index:251658752;visibility:visible;mso-wrap-style:square;mso-width-percent:0;mso-height-percent:0;mso-wrap-distance-left:9pt;mso-wrap-distance-top:0;mso-wrap-distance-right:9pt;mso-wrap-distance-bottom:0;mso-position-horizontal:absolute;mso-position-horizontal-relative:text;mso-position-vertical:absolute;mso-position-vertical-relative:text;mso-width-percent:0;mso-height-percent:0;mso-width-relative:page;mso-height-relative:page;v-text-anchor:middle" o:gfxdata="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" filled="f" stroked="f" strokeweight=".5pt">
+            <v:shape w14:anchorId="5E7704A0" id="Text Box 6" o:spid="_x0000_s1027" type="#_x0000_t202" style="position:absolute;margin-left:125.15pt;margin-top:26.95pt;width:44.85pt;height:15.75pt;z-index:251658752;visibility:visible;mso-wrap-style:square;mso-width-percent:0;mso-height-percent:0;mso-wrap-distance-left:9pt;mso-wrap-distance-top:0;mso-wrap-distance-right:9pt;mso-wrap-distance-bottom:0;mso-position-horizontal:absolute;mso-position-horizontal-relative:text;mso-position-vertical:absolute;mso-position-vertical-relative:text;mso-width-percent:0;mso-height-percent:0;mso-width-relative:page;mso-height-relative:page;v-text-anchor:middle" o:gfxdata="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" filled="f" stroked="f" strokeweight=".5pt">
               <v:textbox inset=".5mm,0,0,0">
                 <w:txbxContent>
                   <w:p>
@@ -8527,7 +8551,7 @@
       <mc:AlternateContent>
         <mc:Choice Requires="wps">
           <w:drawing>
-            <wp:anchor distT="0" distB="0" distL="114300" distR="114300" simplePos="0" relativeHeight="251659776" behindDoc="0" locked="0" layoutInCell="1" allowOverlap="1">
+            <wp:anchor distT="0" distB="0" distL="114300" distR="114300" simplePos="0" relativeHeight="251659776" behindDoc="0" locked="0" layoutInCell="1" allowOverlap="1" wp14:anchorId="75B7AFFA" wp14:editId="22E6F0EC">
               <wp:simplePos x="0" y="0"/>
               <wp:positionH relativeFrom="column">
                 <wp:posOffset>5647055</wp:posOffset>
@@ -8682,7 +8706,7 @@
         </mc:Choice>
         <mc:Fallback>
           <w:pict>
-            <v:shape id="Text Box 5" o:spid="_x0000_s1028" type="#_x0000_t202" style="position:absolute;margin-left:444.65pt;margin-top:26.95pt;width:70.9pt;height:15.9pt;z-index:251659776;visibility:visible;mso-wrap-style:square;mso-width-percent:0;mso-height-percent:0;mso-wrap-distance-left:9pt;mso-wrap-distance-top:0;mso-wrap-distance-right:9pt;mso-wrap-distance-bottom:0;mso-position-horizontal:absolute;mso-position-horizontal-relative:text;mso-position-vertical:absolute;mso-position-vertical-relative:text;mso-width-percent:0;mso-height-percent:0;mso-width-relative:page;mso-height-relative:page;v-text-anchor:middle" o:gfxdata="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" filled="f" stroked="f" strokeweight=".5pt">
+            <v:shape w14:anchorId="75B7AFFA" id="Text Box 5" o:spid="_x0000_s1028" type="#_x0000_t202" style="position:absolute;margin-left:444.65pt;margin-top:26.95pt;width:70.9pt;height:15.9pt;z-index:251659776;visibility:visible;mso-wrap-style:square;mso-width-percent:0;mso-height-percent:0;mso-wrap-distance-left:9pt;mso-wrap-distance-top:0;mso-wrap-distance-right:9pt;mso-wrap-distance-bottom:0;mso-position-horizontal:absolute;mso-position-horizontal-relative:text;mso-position-vertical:absolute;mso-position-vertical-relative:text;mso-width-percent:0;mso-height-percent:0;mso-width-relative:page;mso-height-relative:page;v-text-anchor:middle" o:gfxdata="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" filled="f" stroked="f" strokeweight=".5pt">
               <v:textbox inset="0,0,0,0">
                 <w:txbxContent>
                   <w:p>
@@ -8803,7 +8827,7 @@
         <w:noProof/>
       </w:rPr>
       <w:drawing>
-        <wp:inline distT="0" distB="0" distL="0" distR="0" wp14:anchorId="60B63B1B" wp14:editId="4A065CD1">
+        <wp:inline distT="0" distB="0" distL="0" distR="0" wp14:anchorId="10B5652E" wp14:editId="19F74837">
           <wp:extent cx="1298278" cy="329565"/>
           <wp:effectExtent l="0" t="0" r="0" b="0"/>
           <wp:docPr id="3" name="Picture 3" descr="C:\Users\North_Point\AppData\Local\Microsoft\Windows\INetCache\Content.Word\SoftwareUniversity_Logo_Oneline@2x.png"/>
@@ -8851,14 +8875,12 @@
         </wp:inline>
       </w:drawing>
     </w:r>
-    <w:bookmarkStart w:id="14" w:name="_GoBack"/>
-    <w:bookmarkEnd w:id="14"/>
   </w:p>
 </w:ftr>
 </file>
 
 <file path=word/footer3.xml><?xml version="1.0" encoding="utf-8"?>
-<w:ftr xmlns:wpc="http://schemas.microsoft.com/office/word/2010/wordprocessingCanvas" xmlns:cx="http://schemas.microsoft.com/office/drawing/2014/chartex" xmlns:cx1="http://schemas.microsoft.com/office/drawing/2015/9/8/chartex" xmlns:cx2="http://schemas.microsoft.com/office/drawing/2015/10/21/chartex" xmlns:cx3="http://schemas.microsoft.com/office/drawing/2016/5/9/chartex" xmlns:cx4="http://schemas.microsoft.com/office/drawing/2016/5/10/chartex" xmlns:cx5="http://schemas.microsoft.com/office/drawing/2016/5/11/chartex" xmlns:cx6="http://schemas.microsoft.com/office/drawing/2016/5/12/chartex" xmlns:cx7="http://schemas.microsoft.com/office/drawing/2016/5/13/chartex" xmlns:cx8="http://schemas.microsoft.com/office/drawing/2016/5/14/chartex" xmlns:mc="http://schemas.openxmlformats.org/markup-compatibility/2006" xmlns:aink="http://schemas.microsoft.com/office/drawing/2016/ink" xmlns:am3d="http://schemas.microsoft.com/office/drawing/2017/model3d" xmlns:o="urn:schemas-microsoft-com:office:office" xmlns:r="http://schemas.openxmlformats.org/officeDocument/2006/relationships" xmlns:m="http://schemas.openxmlformats.org/officeDocument/2006/math" xmlns:v="urn:schemas-microsoft-com:vml" xmlns:wp14="http://schemas.microsoft.com/office/word/2010/wordprocessingDrawing" xmlns:wp="http://schemas.openxmlformats.org/drawingml/2006/wordprocessingDrawing" xmlns:w10="urn:schemas-microsoft-com:office:word" xmlns:w="http://schemas.openxmlformats.org/wordprocessingml/2006/main" xmlns:w14="http://schemas.microsoft.com/office/word/2010/wordml" xmlns:w15="http://schemas.microsoft.com/office/word/2012/wordml" xmlns:w16cid="http://schemas.microsoft.com/office/word/2016/wordml/cid" xmlns:w16se="http://schemas.microsoft.com/office/word/2015/wordml/symex" xmlns:wpg="http://schemas.microsoft.com/office/word/2010/wordprocessingGroup" xmlns:wpi="http://schemas.microsoft.com/office/word/2010/wordprocessingInk" xmlns:wne="http://schemas.microsoft.com/office/word/2006/wordml" xmlns:wps="http://schemas.microsoft.com/office/word/2010/wordprocessingShape" mc:Ignorable="w14 w15 w16se w16cid wp14">
+<w:ftr xmlns:wpc="http://schemas.microsoft.com/office/word/2010/wordprocessingCanvas" xmlns:cx="http://schemas.microsoft.com/office/drawing/2014/chartex" xmlns:cx1="http://schemas.microsoft.com/office/drawing/2015/9/8/chartex" xmlns:cx2="http://schemas.microsoft.com/office/drawing/2015/10/21/chartex" xmlns:cx3="http://schemas.microsoft.com/office/drawing/2016/5/9/chartex" xmlns:cx4="http://schemas.microsoft.com/office/drawing/2016/5/10/chartex" xmlns:cx5="http://schemas.microsoft.com/office/drawing/2016/5/11/chartex" xmlns:cx6="http://schemas.microsoft.com/office/drawing/2016/5/12/chartex" xmlns:cx7="http://schemas.microsoft.com/office/drawing/2016/5/13/chartex" xmlns:cx8="http://schemas.microsoft.com/office/drawing/2016/5/14/chartex" xmlns:mc="http://schemas.openxmlformats.org/markup-compatibility/2006" xmlns:aink="http://schemas.microsoft.com/office/drawing/2016/ink" xmlns:am3d="http://schemas.microsoft.com/office/drawing/2017/model3d" xmlns:o="urn:schemas-microsoft-com:office:office" xmlns:r="http://schemas.openxmlformats.org/officeDocument/2006/relationships" xmlns:m="http://schemas.openxmlformats.org/officeDocument/2006/math" xmlns:v="urn:schemas-microsoft-com:vml" xmlns:wp14="http://schemas.microsoft.com/office/word/2010/wordprocessingDrawing" xmlns:wp="http://schemas.openxmlformats.org/drawingml/2006/wordprocessingDrawing" xmlns:w10="urn:schemas-microsoft-com:office:word" xmlns:w="http://schemas.openxmlformats.org/wordprocessingml/2006/main" xmlns:w14="http://schemas.microsoft.com/office/word/2010/wordml" xmlns:w15="http://schemas.microsoft.com/office/word/2012/wordml" xmlns:w16cex="http://schemas.microsoft.com/office/word/2018/wordml/cex" xmlns:w16cid="http://schemas.microsoft.com/office/word/2016/wordml/cid" xmlns:w16="http://schemas.microsoft.com/office/word/2018/wordml" xmlns:w16se="http://schemas.microsoft.com/office/word/2015/wordml/symex" xmlns:wpg="http://schemas.microsoft.com/office/word/2010/wordprocessingGroup" xmlns:wpi="http://schemas.microsoft.com/office/word/2010/wordprocessingInk" xmlns:wne="http://schemas.microsoft.com/office/word/2006/wordml" xmlns:wps="http://schemas.microsoft.com/office/word/2010/wordprocessingShape" mc:Ignorable="w14 w15 w16se w16cid w16 w16cex wp14">
   <w:p>
     <w:pPr>
       <w:pStyle w:val="Footer"/>
@@ -8868,7 +8890,7 @@
 </file>
 
 <file path=word/footnotes.xml><?xml version="1.0" encoding="utf-8"?>
-<w:footnotes xmlns:wpc="http://schemas.microsoft.com/office/word/2010/wordprocessingCanvas" xmlns:cx="http://schemas.microsoft.com/office/drawing/2014/chartex" xmlns:cx1="http://schemas.microsoft.com/office/drawing/2015/9/8/chartex" xmlns:cx2="http://schemas.microsoft.com/office/drawing/2015/10/21/chartex" xmlns:cx3="http://schemas.microsoft.com/office/drawing/2016/5/9/chartex" xmlns:cx4="http://schemas.microsoft.com/office/drawing/2016/5/10/chartex" xmlns:cx5="http://schemas.microsoft.com/office/drawing/2016/5/11/chartex" xmlns:cx6="http://schemas.microsoft.com/office/drawing/2016/5/12/chartex" xmlns:cx7="http://schemas.microsoft.com/office/drawing/2016/5/13/chartex" xmlns:cx8="http://schemas.microsoft.com/office/drawing/2016/5/14/chartex" xmlns:mc="http://schemas.openxmlformats.org/markup-compatibility/2006" xmlns:aink="http://schemas.microsoft.com/office/drawing/2016/ink" xmlns:am3d="http://schemas.microsoft.com/office/drawing/2017/model3d" xmlns:o="urn:schemas-microsoft-com:office:office" xmlns:r="http://schemas.openxmlformats.org/officeDocument/2006/relationships" xmlns:m="http://schemas.openxmlformats.org/officeDocument/2006/math" xmlns:v="urn:schemas-microsoft-com:vml" xmlns:wp14="http://schemas.microsoft.com/office/word/2010/wordprocessingDrawing" xmlns:wp="http://schemas.openxmlformats.org/drawingml/2006/wordprocessingDrawing" xmlns:w10="urn:schemas-microsoft-com:office:word" xmlns:w="http://schemas.openxmlformats.org/wordprocessingml/2006/main" xmlns:w14="http://schemas.microsoft.com/office/word/2010/wordml" xmlns:w15="http://schemas.microsoft.com/office/word/2012/wordml" xmlns:w16cid="http://schemas.microsoft.com/office/word/2016/wordml/cid" xmlns:w16se="http://schemas.microsoft.com/office/word/2015/wordml/symex" xmlns:wpg="http://schemas.microsoft.com/office/word/2010/wordprocessingGroup" xmlns:wpi="http://schemas.microsoft.com/office/word/2010/wordprocessingInk" xmlns:wne="http://schemas.microsoft.com/office/word/2006/wordml" xmlns:wps="http://schemas.microsoft.com/office/word/2010/wordprocessingShape" mc:Ignorable="w14 w15 w16se w16cid wp14">
+<w:footnotes xmlns:wpc="http://schemas.microsoft.com/office/word/2010/wordprocessingCanvas" xmlns:cx="http://schemas.microsoft.com/office/drawing/2014/chartex" xmlns:cx1="http://schemas.microsoft.com/office/drawing/2015/9/8/chartex" xmlns:cx2="http://schemas.microsoft.com/office/drawing/2015/10/21/chartex" xmlns:cx3="http://schemas.microsoft.com/office/drawing/2016/5/9/chartex" xmlns:cx4="http://schemas.microsoft.com/office/drawing/2016/5/10/chartex" xmlns:cx5="http://schemas.microsoft.com/office/drawing/2016/5/11/chartex" xmlns:cx6="http://schemas.microsoft.com/office/drawing/2016/5/12/chartex" xmlns:cx7="http://schemas.microsoft.com/office/drawing/2016/5/13/chartex" xmlns:cx8="http://schemas.microsoft.com/office/drawing/2016/5/14/chartex" xmlns:mc="http://schemas.openxmlformats.org/markup-compatibility/2006" xmlns:aink="http://schemas.microsoft.com/office/drawing/2016/ink" xmlns:am3d="http://schemas.microsoft.com/office/drawing/2017/model3d" xmlns:o="urn:schemas-microsoft-com:office:office" xmlns:r="http://schemas.openxmlformats.org/officeDocument/2006/relationships" xmlns:m="http://schemas.openxmlformats.org/officeDocument/2006/math" xmlns:v="urn:schemas-microsoft-com:vml" xmlns:wp14="http://schemas.microsoft.com/office/word/2010/wordprocessingDrawing" xmlns:wp="http://schemas.openxmlformats.org/drawingml/2006/wordprocessingDrawing" xmlns:w10="urn:schemas-microsoft-com:office:word" xmlns:w="http://schemas.openxmlformats.org/wordprocessingml/2006/main" xmlns:w14="http://schemas.microsoft.com/office/word/2010/wordml" xmlns:w15="http://schemas.microsoft.com/office/word/2012/wordml" xmlns:w16cex="http://schemas.microsoft.com/office/word/2018/wordml/cex" xmlns:w16cid="http://schemas.microsoft.com/office/word/2016/wordml/cid" xmlns:w16="http://schemas.microsoft.com/office/word/2018/wordml" xmlns:w16se="http://schemas.microsoft.com/office/word/2015/wordml/symex" xmlns:wpg="http://schemas.microsoft.com/office/word/2010/wordprocessingGroup" xmlns:wpi="http://schemas.microsoft.com/office/word/2010/wordprocessingInk" xmlns:wne="http://schemas.microsoft.com/office/word/2006/wordml" xmlns:wps="http://schemas.microsoft.com/office/word/2010/wordprocessingShape" mc:Ignorable="w14 w15 w16se w16cid w16 w16cex wp14">
   <w:footnote w:type="separator" w:id="-1">
     <w:p>
       <w:pPr>
@@ -8893,7 +8915,7 @@
 </file>
 
 <file path=word/header1.xml><?xml version="1.0" encoding="utf-8"?>
-<w:hdr xmlns:wpc="http://schemas.microsoft.com/office/word/2010/wordprocessingCanvas" xmlns:cx="http://schemas.microsoft.com/office/drawing/2014/chartex" xmlns:cx1="http://schemas.microsoft.com/office/drawing/2015/9/8/chartex" xmlns:cx2="http://schemas.microsoft.com/office/drawing/2015/10/21/chartex" xmlns:cx3="http://schemas.microsoft.com/office/drawing/2016/5/9/chartex" xmlns:cx4="http://schemas.microsoft.com/office/drawing/2016/5/10/chartex" xmlns:cx5="http://schemas.microsoft.com/office/drawing/2016/5/11/chartex" xmlns:cx6="http://schemas.microsoft.com/office/drawing/2016/5/12/chartex" xmlns:cx7="http://schemas.microsoft.com/office/drawing/2016/5/13/chartex" xmlns:cx8="http://schemas.microsoft.com/office/drawing/2016/5/14/chartex" xmlns:mc="http://schemas.openxmlformats.org/markup-compatibility/2006" xmlns:aink="http://schemas.microsoft.com/office/drawing/2016/ink" xmlns:am3d="http://schemas.microsoft.com/office/drawing/2017/model3d" xmlns:o="urn:schemas-microsoft-com:office:office" xmlns:r="http://schemas.openxmlformats.org/officeDocument/2006/relationships" xmlns:m="http://schemas.openxmlformats.org/officeDocument/2006/math" xmlns:v="urn:schemas-microsoft-com:vml" xmlns:wp14="http://schemas.microsoft.com/office/word/2010/wordprocessingDrawing" xmlns:wp="http://schemas.openxmlformats.org/drawingml/2006/wordprocessingDrawing" xmlns:w10="urn:schemas-microsoft-com:office:word" xmlns:w="http://schemas.openxmlformats.org/wordprocessingml/2006/main" xmlns:w14="http://schemas.microsoft.com/office/word/2010/wordml" xmlns:w15="http://schemas.microsoft.com/office/word/2012/wordml" xmlns:w16cid="http://schemas.microsoft.com/office/word/2016/wordml/cid" xmlns:w16se="http://schemas.microsoft.com/office/word/2015/wordml/symex" xmlns:wpg="http://schemas.microsoft.com/office/word/2010/wordprocessingGroup" xmlns:wpi="http://schemas.microsoft.com/office/word/2010/wordprocessingInk" xmlns:wne="http://schemas.microsoft.com/office/word/2006/wordml" xmlns:wps="http://schemas.microsoft.com/office/word/2010/wordprocessingShape" mc:Ignorable="w14 w15 w16se w16cid wp14">
+<w:hdr xmlns:wpc="http://schemas.microsoft.com/office/word/2010/wordprocessingCanvas" xmlns:cx="http://schemas.microsoft.com/office/drawing/2014/chartex" xmlns:cx1="http://schemas.microsoft.com/office/drawing/2015/9/8/chartex" xmlns:cx2="http://schemas.microsoft.com/office/drawing/2015/10/21/chartex" xmlns:cx3="http://schemas.microsoft.com/office/drawing/2016/5/9/chartex" xmlns:cx4="http://schemas.microsoft.com/office/drawing/2016/5/10/chartex" xmlns:cx5="http://schemas.microsoft.com/office/drawing/2016/5/11/chartex" xmlns:cx6="http://schemas.microsoft.com/office/drawing/2016/5/12/chartex" xmlns:cx7="http://schemas.microsoft.com/office/drawing/2016/5/13/chartex" xmlns:cx8="http://schemas.microsoft.com/office/drawing/2016/5/14/chartex" xmlns:mc="http://schemas.openxmlformats.org/markup-compatibility/2006" xmlns:aink="http://schemas.microsoft.com/office/drawing/2016/ink" xmlns:am3d="http://schemas.microsoft.com/office/drawing/2017/model3d" xmlns:o="urn:schemas-microsoft-com:office:office" xmlns:r="http://schemas.openxmlformats.org/officeDocument/2006/relationships" xmlns:m="http://schemas.openxmlformats.org/officeDocument/2006/math" xmlns:v="urn:schemas-microsoft-com:vml" xmlns:wp14="http://schemas.microsoft.com/office/word/2010/wordprocessingDrawing" xmlns:wp="http://schemas.openxmlformats.org/drawingml/2006/wordprocessingDrawing" xmlns:w10="urn:schemas-microsoft-com:office:word" xmlns:w="http://schemas.openxmlformats.org/wordprocessingml/2006/main" xmlns:w14="http://schemas.microsoft.com/office/word/2010/wordml" xmlns:w15="http://schemas.microsoft.com/office/word/2012/wordml" xmlns:w16cex="http://schemas.microsoft.com/office/word/2018/wordml/cex" xmlns:w16cid="http://schemas.microsoft.com/office/word/2016/wordml/cid" xmlns:w16="http://schemas.microsoft.com/office/word/2018/wordml" xmlns:w16se="http://schemas.microsoft.com/office/word/2015/wordml/symex" xmlns:wpg="http://schemas.microsoft.com/office/word/2010/wordprocessingGroup" xmlns:wpi="http://schemas.microsoft.com/office/word/2010/wordprocessingInk" xmlns:wne="http://schemas.microsoft.com/office/word/2006/wordml" xmlns:wps="http://schemas.microsoft.com/office/word/2010/wordprocessingShape" mc:Ignorable="w14 w15 w16se w16cid w16 w16cex wp14">
   <w:p>
     <w:pPr>
       <w:pStyle w:val="Header"/>
@@ -8903,7 +8925,7 @@
 </file>
 
 <file path=word/header2.xml><?xml version="1.0" encoding="utf-8"?>
-<w:hdr xmlns:wpc="http://schemas.microsoft.com/office/word/2010/wordprocessingCanvas" xmlns:cx="http://schemas.microsoft.com/office/drawing/2014/chartex" xmlns:cx1="http://schemas.microsoft.com/office/drawing/2015/9/8/chartex" xmlns:cx2="http://schemas.microsoft.com/office/drawing/2015/10/21/chartex" xmlns:cx3="http://schemas.microsoft.com/office/drawing/2016/5/9/chartex" xmlns:cx4="http://schemas.microsoft.com/office/drawing/2016/5/10/chartex" xmlns:cx5="http://schemas.microsoft.com/office/drawing/2016/5/11/chartex" xmlns:cx6="http://schemas.microsoft.com/office/drawing/2016/5/12/chartex" xmlns:cx7="http://schemas.microsoft.com/office/drawing/2016/5/13/chartex" xmlns:cx8="http://schemas.microsoft.com/office/drawing/2016/5/14/chartex" xmlns:mc="http://schemas.openxmlformats.org/markup-compatibility/2006" xmlns:aink="http://schemas.microsoft.com/office/drawing/2016/ink" xmlns:am3d="http://schemas.microsoft.com/office/drawing/2017/model3d" xmlns:o="urn:schemas-microsoft-com:office:office" xmlns:r="http://schemas.openxmlformats.org/officeDocument/2006/relationships" xmlns:m="http://schemas.openxmlformats.org/officeDocument/2006/math" xmlns:v="urn:schemas-microsoft-com:vml" xmlns:wp14="http://schemas.microsoft.com/office/word/2010/wordprocessingDrawing" xmlns:wp="http://schemas.openxmlformats.org/drawingml/2006/wordprocessingDrawing" xmlns:w10="urn:schemas-microsoft-com:office:word" xmlns:w="http://schemas.openxmlformats.org/wordprocessingml/2006/main" xmlns:w14="http://schemas.microsoft.com/office/word/2010/wordml" xmlns:w15="http://schemas.microsoft.com/office/word/2012/wordml" xmlns:w16cid="http://schemas.microsoft.com/office/word/2016/wordml/cid" xmlns:w16se="http://schemas.microsoft.com/office/word/2015/wordml/symex" xmlns:wpg="http://schemas.microsoft.com/office/word/2010/wordprocessingGroup" xmlns:wpi="http://schemas.microsoft.com/office/word/2010/wordprocessingInk" xmlns:wne="http://schemas.microsoft.com/office/word/2006/wordml" xmlns:wps="http://schemas.microsoft.com/office/word/2010/wordprocessingShape" mc:Ignorable="w14 w15 w16se w16cid wp14">
+<w:hdr xmlns:wpc="http://schemas.microsoft.com/office/word/2010/wordprocessingCanvas" xmlns:cx="http://schemas.microsoft.com/office/drawing/2014/chartex" xmlns:cx1="http://schemas.microsoft.com/office/drawing/2015/9/8/chartex" xmlns:cx2="http://schemas.microsoft.com/office/drawing/2015/10/21/chartex" xmlns:cx3="http://schemas.microsoft.com/office/drawing/2016/5/9/chartex" xmlns:cx4="http://schemas.microsoft.com/office/drawing/2016/5/10/chartex" xmlns:cx5="http://schemas.microsoft.com/office/drawing/2016/5/11/chartex" xmlns:cx6="http://schemas.microsoft.com/office/drawing/2016/5/12/chartex" xmlns:cx7="http://schemas.microsoft.com/office/drawing/2016/5/13/chartex" xmlns:cx8="http://schemas.microsoft.com/office/drawing/2016/5/14/chartex" xmlns:mc="http://schemas.openxmlformats.org/markup-compatibility/2006" xmlns:aink="http://schemas.microsoft.com/office/drawing/2016/ink" xmlns:am3d="http://schemas.microsoft.com/office/drawing/2017/model3d" xmlns:o="urn:schemas-microsoft-com:office:office" xmlns:r="http://schemas.openxmlformats.org/officeDocument/2006/relationships" xmlns:m="http://schemas.openxmlformats.org/officeDocument/2006/math" xmlns:v="urn:schemas-microsoft-com:vml" xmlns:wp14="http://schemas.microsoft.com/office/word/2010/wordprocessingDrawing" xmlns:wp="http://schemas.openxmlformats.org/drawingml/2006/wordprocessingDrawing" xmlns:w10="urn:schemas-microsoft-com:office:word" xmlns:w="http://schemas.openxmlformats.org/wordprocessingml/2006/main" xmlns:w14="http://schemas.microsoft.com/office/word/2010/wordml" xmlns:w15="http://schemas.microsoft.com/office/word/2012/wordml" xmlns:w16cex="http://schemas.microsoft.com/office/word/2018/wordml/cex" xmlns:w16cid="http://schemas.microsoft.com/office/word/2016/wordml/cid" xmlns:w16="http://schemas.microsoft.com/office/word/2018/wordml" xmlns:w16se="http://schemas.microsoft.com/office/word/2015/wordml/symex" xmlns:wpg="http://schemas.microsoft.com/office/word/2010/wordprocessingGroup" xmlns:wpi="http://schemas.microsoft.com/office/word/2010/wordprocessingInk" xmlns:wne="http://schemas.microsoft.com/office/word/2006/wordml" xmlns:wps="http://schemas.microsoft.com/office/word/2010/wordprocessingShape" mc:Ignorable="w14 w15 w16se w16cid w16 w16cex wp14">
   <w:p>
     <w:pPr>
       <w:pStyle w:val="Header"/>
@@ -8914,7 +8936,7 @@
 </file>
 
 <file path=word/header3.xml><?xml version="1.0" encoding="utf-8"?>
-<w:hdr xmlns:wpc="http://schemas.microsoft.com/office/word/2010/wordprocessingCanvas" xmlns:cx="http://schemas.microsoft.com/office/drawing/2014/chartex" xmlns:cx1="http://schemas.microsoft.com/office/drawing/2015/9/8/chartex" xmlns:cx2="http://schemas.microsoft.com/office/drawing/2015/10/21/chartex" xmlns:cx3="http://schemas.microsoft.com/office/drawing/2016/5/9/chartex" xmlns:cx4="http://schemas.microsoft.com/office/drawing/2016/5/10/chartex" xmlns:cx5="http://schemas.microsoft.com/office/drawing/2016/5/11/chartex" xmlns:cx6="http://schemas.microsoft.com/office/drawing/2016/5/12/chartex" xmlns:cx7="http://schemas.microsoft.com/office/drawing/2016/5/13/chartex" xmlns:cx8="http://schemas.microsoft.com/office/drawing/2016/5/14/chartex" xmlns:mc="http://schemas.openxmlformats.org/markup-compatibility/2006" xmlns:aink="http://schemas.microsoft.com/office/drawing/2016/ink" xmlns:am3d="http://schemas.microsoft.com/office/drawing/2017/model3d" xmlns:o="urn:schemas-microsoft-com:office:office" xmlns:r="http://schemas.openxmlformats.org/officeDocument/2006/relationships" xmlns:m="http://schemas.openxmlformats.org/officeDocument/2006/math" xmlns:v="urn:schemas-microsoft-com:vml" xmlns:wp14="http://schemas.microsoft.com/office/word/2010/wordprocessingDrawing" xmlns:wp="http://schemas.openxmlformats.org/drawingml/2006/wordprocessingDrawing" xmlns:w10="urn:schemas-microsoft-com:office:word" xmlns:w="http://schemas.openxmlformats.org/wordprocessingml/2006/main" xmlns:w14="http://schemas.microsoft.com/office/word/2010/wordml" xmlns:w15="http://schemas.microsoft.com/office/word/2012/wordml" xmlns:w16cid="http://schemas.microsoft.com/office/word/2016/wordml/cid" xmlns:w16se="http://schemas.microsoft.com/office/word/2015/wordml/symex" xmlns:wpg="http://schemas.microsoft.com/office/word/2010/wordprocessingGroup" xmlns:wpi="http://schemas.microsoft.com/office/word/2010/wordprocessingInk" xmlns:wne="http://schemas.microsoft.com/office/word/2006/wordml" xmlns:wps="http://schemas.microsoft.com/office/word/2010/wordprocessingShape" mc:Ignorable="w14 w15 w16se w16cid wp14">
+<w:hdr xmlns:wpc="http://schemas.microsoft.com/office/word/2010/wordprocessingCanvas" xmlns:cx="http://schemas.microsoft.com/office/drawing/2014/chartex" xmlns:cx1="http://schemas.microsoft.com/office/drawing/2015/9/8/chartex" xmlns:cx2="http://schemas.microsoft.com/office/drawing/2015/10/21/chartex" xmlns:cx3="http://schemas.microsoft.com/office/drawing/2016/5/9/chartex" xmlns:cx4="http://schemas.microsoft.com/office/drawing/2016/5/10/chartex" xmlns:cx5="http://schemas.microsoft.com/office/drawing/2016/5/11/chartex" xmlns:cx6="http://schemas.microsoft.com/office/drawing/2016/5/12/chartex" xmlns:cx7="http://schemas.microsoft.com/office/drawing/2016/5/13/chartex" xmlns:cx8="http://schemas.microsoft.com/office/drawing/2016/5/14/chartex" xmlns:mc="http://schemas.openxmlformats.org/markup-compatibility/2006" xmlns:aink="http://schemas.microsoft.com/office/drawing/2016/ink" xmlns:am3d="http://schemas.microsoft.com/office/drawing/2017/model3d" xmlns:o="urn:schemas-microsoft-com:office:office" xmlns:r="http://schemas.openxmlformats.org/officeDocument/2006/relationships" xmlns:m="http://schemas.openxmlformats.org/officeDocument/2006/math" xmlns:v="urn:schemas-microsoft-com:vml" xmlns:wp14="http://schemas.microsoft.com/office/word/2010/wordprocessingDrawing" xmlns:wp="http://schemas.openxmlformats.org/drawingml/2006/wordprocessingDrawing" xmlns:w10="urn:schemas-microsoft-com:office:word" xmlns:w="http://schemas.openxmlformats.org/wordprocessingml/2006/main" xmlns:w14="http://schemas.microsoft.com/office/word/2010/wordml" xmlns:w15="http://schemas.microsoft.com/office/word/2012/wordml" xmlns:w16cex="http://schemas.microsoft.com/office/word/2018/wordml/cex" xmlns:w16cid="http://schemas.microsoft.com/office/word/2016/wordml/cid" xmlns:w16="http://schemas.microsoft.com/office/word/2018/wordml" xmlns:w16se="http://schemas.microsoft.com/office/word/2015/wordml/symex" xmlns:wpg="http://schemas.microsoft.com/office/word/2010/wordprocessingGroup" xmlns:wpi="http://schemas.microsoft.com/office/word/2010/wordprocessingInk" xmlns:wne="http://schemas.microsoft.com/office/word/2006/wordml" xmlns:wps="http://schemas.microsoft.com/office/word/2010/wordprocessingShape" mc:Ignorable="w14 w15 w16se w16cid w16 w16cex wp14">
   <w:p>
     <w:pPr>
       <w:pStyle w:val="Header"/>
@@ -8924,7 +8946,7 @@
 </file>
 
 <file path=word/numbering.xml><?xml version="1.0" encoding="utf-8"?>
-<w:numbering xmlns:wpc="http://schemas.microsoft.com/office/word/2010/wordprocessingCanvas" xmlns:cx="http://schemas.microsoft.com/office/drawing/2014/chartex" xmlns:cx1="http://schemas.microsoft.com/office/drawing/2015/9/8/chartex" xmlns:cx2="http://schemas.microsoft.com/office/drawing/2015/10/21/chartex" xmlns:cx3="http://schemas.microsoft.com/office/drawing/2016/5/9/chartex" xmlns:cx4="http://schemas.microsoft.com/office/drawing/2016/5/10/chartex" xmlns:cx5="http://schemas.microsoft.com/office/drawing/2016/5/11/chartex" xmlns:cx6="http://schemas.microsoft.com/office/drawing/2016/5/12/chartex" xmlns:cx7="http://schemas.microsoft.com/office/drawing/2016/5/13/chartex" xmlns:cx8="http://schemas.microsoft.com/office/drawing/2016/5/14/chartex" xmlns:mc="http://schemas.openxmlformats.org/markup-compatibility/2006" xmlns:aink="http://schemas.microsoft.com/office/drawing/2016/ink" xmlns:am3d="http://schemas.microsoft.com/office/drawing/2017/model3d" xmlns:o="urn:schemas-microsoft-com:office:office" xmlns:r="http://schemas.openxmlformats.org/officeDocument/2006/relationships" xmlns:m="http://schemas.openxmlformats.org/officeDocument/2006/math" xmlns:v="urn:schemas-microsoft-com:vml" xmlns:wp14="http://schemas.microsoft.com/office/word/2010/wordprocessingDrawing" xmlns:wp="http://schemas.openxmlformats.org/drawingml/2006/wordprocessingDrawing" xmlns:w10="urn:schemas-microsoft-com:office:word" xmlns:w="http://schemas.openxmlformats.org/wordprocessingml/2006/main" xmlns:w14="http://schemas.microsoft.com/office/word/2010/wordml" xmlns:w15="http://schemas.microsoft.com/office/word/2012/wordml" xmlns:w16cid="http://schemas.microsoft.com/office/word/2016/wordml/cid" xmlns:w16se="http://schemas.microsoft.com/office/word/2015/wordml/symex" xmlns:wpg="http://schemas.microsoft.com/office/word/2010/wordprocessingGroup" xmlns:wpi="http://schemas.microsoft.com/office/word/2010/wordprocessingInk" xmlns:wne="http://schemas.microsoft.com/office/word/2006/wordml" xmlns:wps="http://schemas.microsoft.com/office/word/2010/wordprocessingShape" mc:Ignorable="w14 w15 w16se w16cid wp14">
+<w:numbering xmlns:wpc="http://schemas.microsoft.com/office/word/2010/wordprocessingCanvas" xmlns:cx="http://schemas.microsoft.com/office/drawing/2014/chartex" xmlns:cx1="http://schemas.microsoft.com/office/drawing/2015/9/8/chartex" xmlns:cx2="http://schemas.microsoft.com/office/drawing/2015/10/21/chartex" xmlns:cx3="http://schemas.microsoft.com/office/drawing/2016/5/9/chartex" xmlns:cx4="http://schemas.microsoft.com/office/drawing/2016/5/10/chartex" xmlns:cx5="http://schemas.microsoft.com/office/drawing/2016/5/11/chartex" xmlns:cx6="http://schemas.microsoft.com/office/drawing/2016/5/12/chartex" xmlns:cx7="http://schemas.microsoft.com/office/drawing/2016/5/13/chartex" xmlns:cx8="http://schemas.microsoft.com/office/drawing/2016/5/14/chartex" xmlns:mc="http://schemas.openxmlformats.org/markup-compatibility/2006" xmlns:aink="http://schemas.microsoft.com/office/drawing/2016/ink" xmlns:am3d="http://schemas.microsoft.com/office/drawing/2017/model3d" xmlns:o="urn:schemas-microsoft-com:office:office" xmlns:r="http://schemas.openxmlformats.org/officeDocument/2006/relationships" xmlns:m="http://schemas.openxmlformats.org/officeDocument/2006/math" xmlns:v="urn:schemas-microsoft-com:vml" xmlns:wp14="http://schemas.microsoft.com/office/word/2010/wordprocessingDrawing" xmlns:wp="http://schemas.openxmlformats.org/drawingml/2006/wordprocessingDrawing" xmlns:w10="urn:schemas-microsoft-com:office:word" xmlns:w="http://schemas.openxmlformats.org/wordprocessingml/2006/main" xmlns:w14="http://schemas.microsoft.com/office/word/2010/wordml" xmlns:w15="http://schemas.microsoft.com/office/word/2012/wordml" xmlns:w16cex="http://schemas.microsoft.com/office/word/2018/wordml/cex" xmlns:w16cid="http://schemas.microsoft.com/office/word/2016/wordml/cid" xmlns:w16="http://schemas.microsoft.com/office/word/2018/wordml" xmlns:w16se="http://schemas.microsoft.com/office/word/2015/wordml/symex" xmlns:wpg="http://schemas.microsoft.com/office/word/2010/wordprocessingGroup" xmlns:wpi="http://schemas.microsoft.com/office/word/2010/wordprocessingInk" xmlns:wne="http://schemas.microsoft.com/office/word/2006/wordml" xmlns:wps="http://schemas.microsoft.com/office/word/2010/wordprocessingShape" mc:Ignorable="w14 w15 w16se w16cid w16 w16cex wp14">
   <w:abstractNum w:abstractNumId="0" w15:restartNumberingAfterBreak="0">
     <w:nsid w:val="11F33CB5"/>
     <w:multiLevelType w:val="hybridMultilevel"/>
@@ -10654,7 +10676,7 @@
 </file>
 
 <file path=word/styles.xml><?xml version="1.0" encoding="utf-8"?>
-<w:styles xmlns:mc="http://schemas.openxmlformats.org/markup-compatibility/2006" xmlns:r="http://schemas.openxmlformats.org/officeDocument/2006/relationships" xmlns:w="http://schemas.openxmlformats.org/wordprocessingml/2006/main" xmlns:w14="http://schemas.microsoft.com/office/word/2010/wordml" xmlns:w15="http://schemas.microsoft.com/office/word/2012/wordml" xmlns:w16cid="http://schemas.microsoft.com/office/word/2016/wordml/cid" xmlns:w16se="http://schemas.microsoft.com/office/word/2015/wordml/symex" mc:Ignorable="w14 w15 w16se w16cid">
+<w:styles xmlns:mc="http://schemas.openxmlformats.org/markup-compatibility/2006" xmlns:r="http://schemas.openxmlformats.org/officeDocument/2006/relationships" xmlns:w="http://schemas.openxmlformats.org/wordprocessingml/2006/main" xmlns:w14="http://schemas.microsoft.com/office/word/2010/wordml" xmlns:w15="http://schemas.microsoft.com/office/word/2012/wordml" xmlns:w16cex="http://schemas.microsoft.com/office/word/2018/wordml/cex" xmlns:w16cid="http://schemas.microsoft.com/office/word/2016/wordml/cid" xmlns:w16="http://schemas.microsoft.com/office/word/2018/wordml" xmlns:w16se="http://schemas.microsoft.com/office/word/2015/wordml/symex" mc:Ignorable="w14 w15 w16se w16cid w16 w16cex">
   <w:docDefaults>
     <w:rPrDefault>
       <w:rPr>
@@ -10670,7 +10692,7 @@
       </w:pPr>
     </w:pPrDefault>
   </w:docDefaults>
-  <w:latentStyles w:defLockedState="0" w:defUIPriority="99" w:defSemiHidden="0" w:defUnhideWhenUsed="0" w:defQFormat="0" w:count="375">
+  <w:latentStyles w:defLockedState="0" w:defUIPriority="99" w:defSemiHidden="0" w:defUnhideWhenUsed="0" w:defQFormat="0" w:count="376">
     <w:lsdException w:name="Normal" w:uiPriority="0" w:qFormat="1"/>
     <w:lsdException w:name="heading 1" w:uiPriority="9" w:qFormat="1"/>
     <w:lsdException w:name="heading 2" w:semiHidden="1" w:uiPriority="9" w:unhideWhenUsed="1" w:qFormat="1"/>
@@ -10776,7 +10798,6 @@
     <w:lsdException w:name="HTML Sample" w:semiHidden="1" w:unhideWhenUsed="1"/>
     <w:lsdException w:name="HTML Typewriter" w:semiHidden="1" w:unhideWhenUsed="1"/>
     <w:lsdException w:name="HTML Variable" w:semiHidden="1" w:unhideWhenUsed="1"/>
-    <w:lsdException w:name="Normal Table" w:semiHidden="1" w:unhideWhenUsed="1"/>
     <w:lsdException w:name="annotation subject" w:semiHidden="1" w:unhideWhenUsed="1"/>
     <w:lsdException w:name="No List" w:semiHidden="1" w:unhideWhenUsed="1"/>
     <w:lsdException w:name="Outline List 1" w:semiHidden="1" w:unhideWhenUsed="1"/>
@@ -10823,10 +10844,8 @@
     <w:lsdException w:name="Table Subtle 2" w:semiHidden="1" w:unhideWhenUsed="1"/>
     <w:lsdException w:name="Table Web 1" w:semiHidden="1" w:unhideWhenUsed="1"/>
     <w:lsdException w:name="Table Web 2" w:semiHidden="1" w:unhideWhenUsed="1"/>
-    <w:lsdException w:name="Table Web 3" w:semiHidden="1" w:unhideWhenUsed="1"/>
     <w:lsdException w:name="Balloon Text" w:semiHidden="1" w:unhideWhenUsed="1"/>
     <w:lsdException w:name="Table Grid" w:uiPriority="39"/>
-    <w:lsdException w:name="Table Theme" w:semiHidden="1" w:unhideWhenUsed="1"/>
     <w:lsdException w:name="Placeholder Text" w:semiHidden="1"/>
     <w:lsdException w:name="No Spacing" w:uiPriority="1" w:qFormat="1"/>
     <w:lsdException w:name="Light Shading" w:uiPriority="60"/>
@@ -11046,6 +11065,7 @@
     <w:lsdException w:name="Smart Hyperlink" w:semiHidden="1" w:unhideWhenUsed="1"/>
     <w:lsdException w:name="Hashtag" w:semiHidden="1" w:unhideWhenUsed="1"/>
     <w:lsdException w:name="Unresolved Mention" w:semiHidden="1" w:unhideWhenUsed="1"/>
+    <w:lsdException w:name="Smart Link" w:semiHidden="1" w:unhideWhenUsed="1"/>
   </w:latentStyles>
   <w:style w:type="paragraph" w:default="1" w:styleId="Normal">
     <w:name w:val="Normal"/>

</xml_diff>

<commit_message>
refactored project and solutions
</commit_message>
<xml_diff>
--- a/Fundamentals/Exercises/03. Files-and-errors/03. Files-and-Errors-Exercises.docx
+++ b/Fundamentals/Exercises/03. Files-and-errors/03. Files-and-Errors-Exercises.docx
@@ -1057,8 +1057,8 @@
       </w:tblPr>
       <w:tblGrid>
         <w:gridCol w:w="1116"/>
-        <w:gridCol w:w="3014"/>
-        <w:gridCol w:w="6390"/>
+        <w:gridCol w:w="3020"/>
+        <w:gridCol w:w="6384"/>
       </w:tblGrid>
       <w:tr>
         <w:tc>
@@ -1193,7 +1193,7 @@
                 <v:shape id="_x0000_i1025" type="#_x0000_t75" style="width:142.5pt;height:202.5pt" o:ole="">
                   <v:imagedata r:id="rId9" o:title=""/>
                 </v:shape>
-                <o:OLEObject Type="Embed" ProgID="PBrush" ShapeID="_x0000_i1025" DrawAspect="Content" ObjectID="_1678793119" r:id="rId10"/>
+                <o:OLEObject Type="Embed" ProgID="PBrush" ShapeID="_x0000_i1025" DrawAspect="Content" ObjectID="_1678912780" r:id="rId10"/>
               </w:object>
             </w:r>
           </w:p>
@@ -2379,7 +2379,7 @@
                 <v:shape id="_x0000_i1026" type="#_x0000_t75" style="width:159.75pt;height:270pt" o:ole="">
                   <v:imagedata r:id="rId11" o:title=""/>
                 </v:shape>
-                <o:OLEObject Type="Embed" ProgID="PBrush" ShapeID="_x0000_i1026" DrawAspect="Content" ObjectID="_1678793120" r:id="rId12"/>
+                <o:OLEObject Type="Embed" ProgID="PBrush" ShapeID="_x0000_i1026" DrawAspect="Content" ObjectID="_1678912781" r:id="rId12"/>
               </w:object>
             </w:r>
           </w:p>
@@ -3806,15 +3806,7 @@
                 <w:noProof/>
                 <w:lang w:val="en-GB"/>
               </w:rPr>
-              <w:t>stan is not currently logged in.</w:t>
-            </w:r>
-            <w:r>
-              <w:rPr>
-                <w:rFonts w:ascii="Consolas" w:hAnsi="Consolas" w:cs="Times New Roman"/>
-                <w:noProof/>
-                <w:lang w:val="en-GB"/>
-              </w:rPr>
-              <w:t xml:space="preserve"> </w:t>
+              <w:t xml:space="preserve">stan is not currently logged in. </w:t>
             </w:r>
           </w:p>
         </w:tc>
@@ -4115,8 +4107,8 @@
         <w:tblLook w:val="04A0" w:firstRow="1" w:lastRow="0" w:firstColumn="1" w:lastColumn="0" w:noHBand="0" w:noVBand="1"/>
       </w:tblPr>
       <w:tblGrid>
-        <w:gridCol w:w="2283"/>
-        <w:gridCol w:w="3038"/>
+        <w:gridCol w:w="2286"/>
+        <w:gridCol w:w="3035"/>
       </w:tblGrid>
       <w:tr>
         <w:trPr>
@@ -4208,7 +4200,7 @@
                 <v:shape id="_x0000_i1027" type="#_x0000_t75" style="width:105.75pt;height:379.5pt" o:ole="">
                   <v:imagedata r:id="rId13" o:title=""/>
                 </v:shape>
-                <o:OLEObject Type="Embed" ProgID="PBrush" ShapeID="_x0000_i1027" DrawAspect="Content" ObjectID="_1678793121" r:id="rId14"/>
+                <o:OLEObject Type="Embed" ProgID="PBrush" ShapeID="_x0000_i1027" DrawAspect="Content" ObjectID="_1678912782" r:id="rId14"/>
               </w:object>
             </w:r>
           </w:p>
@@ -4230,7 +4222,7 @@
                 <v:shape id="_x0000_i1028" type="#_x0000_t75" style="width:143.25pt;height:379.5pt" o:ole="">
                   <v:imagedata r:id="rId15" o:title=""/>
                 </v:shape>
-                <o:OLEObject Type="Embed" ProgID="PBrush" ShapeID="_x0000_i1028" DrawAspect="Content" ObjectID="_1678793122" r:id="rId16"/>
+                <o:OLEObject Type="Embed" ProgID="PBrush" ShapeID="_x0000_i1028" DrawAspect="Content" ObjectID="_1678912783" r:id="rId16"/>
               </w:object>
             </w:r>
           </w:p>
@@ -4694,22 +4686,55 @@
         <w:t>price</w:t>
       </w:r>
       <w:r>
+        <w:rPr>
+          <w:b/>
+        </w:rPr>
+        <w:t xml:space="preserve"> </w:t>
+      </w:r>
+      <w:r>
+        <w:t xml:space="preserve"> with the </w:t>
+      </w:r>
+      <w:r>
+        <w:rPr>
+          <w:b/>
+        </w:rPr>
+        <w:t>given ones</w:t>
+      </w:r>
+      <w:r>
         <w:t xml:space="preserve"> and </w:t>
       </w:r>
       <w:r>
+        <w:t xml:space="preserve">add </w:t>
+      </w:r>
+      <w:r>
         <w:rPr>
           <w:b/>
         </w:rPr>
         <w:t>quantity</w:t>
       </w:r>
       <w:r>
-        <w:t xml:space="preserve">, with the </w:t>
-      </w:r>
-      <w:r>
-        <w:rPr>
-          <w:b/>
-        </w:rPr>
-        <w:t>given ones</w:t>
+        <w:rPr>
+          <w:b/>
+        </w:rPr>
+        <w:t xml:space="preserve"> to</w:t>
+      </w:r>
+      <w:r>
+        <w:rPr>
+          <w:b/>
+        </w:rPr>
+        <w:t xml:space="preserve"> </w:t>
+      </w:r>
+      <w:r>
+        <w:rPr>
+          <w:b/>
+        </w:rPr>
+        <w:t xml:space="preserve">the </w:t>
+      </w:r>
+      <w:r>
+        <w:rPr>
+          <w:b/>
+        </w:rPr>
+        <w:t>current quantity</w:t>
       </w:r>
       <w:r>
         <w:t>.</w:t>
@@ -5241,21 +5266,10 @@
         <w:rPr>
           <w:b/>
         </w:rPr>
-        <w:t xml:space="preserve">NOT print </w:t>
-      </w:r>
-      <w:proofErr w:type="gramStart"/>
-      <w:r>
-        <w:rPr>
-          <w:b/>
-        </w:rPr>
-        <w:t>anything</w:t>
-      </w:r>
-      <w:r>
-        <w:t>,</w:t>
-      </w:r>
-      <w:proofErr w:type="gramEnd"/>
-      <w:r>
-        <w:t xml:space="preserve"> you do </w:t>
+        <w:t>NOT print anything</w:t>
+      </w:r>
+      <w:r>
+        <w:t xml:space="preserve">, you do </w:t>
       </w:r>
       <w:r>
         <w:rPr>
@@ -7937,7 +7951,7 @@
                           <wp:extent cx="200025" cy="200025"/>
                           <wp:effectExtent l="0" t="0" r="9525" b="9525"/>
                           <wp:docPr id="13" name="Picture 13">
-                            <a:hlinkClick xmlns:a="http://schemas.openxmlformats.org/drawingml/2006/main" r:id="rId20"/>
+                            <a:hlinkClick xmlns:a="http://schemas.openxmlformats.org/drawingml/2006/main" r:id="rId1"/>
                           </wp:docPr>
                           <wp:cNvGraphicFramePr>
                             <a:graphicFrameLocks xmlns:a="http://schemas.openxmlformats.org/drawingml/2006/main" noChangeAspect="1"/>
@@ -10832,6 +10846,7 @@
     <w:lsdException w:name="HTML Sample" w:semiHidden="1" w:unhideWhenUsed="1"/>
     <w:lsdException w:name="HTML Typewriter" w:semiHidden="1" w:unhideWhenUsed="1"/>
     <w:lsdException w:name="HTML Variable" w:semiHidden="1" w:unhideWhenUsed="1"/>
+    <w:lsdException w:name="Normal Table" w:semiHidden="1" w:unhideWhenUsed="1"/>
     <w:lsdException w:name="annotation subject" w:semiHidden="1" w:unhideWhenUsed="1"/>
     <w:lsdException w:name="No List" w:semiHidden="1" w:unhideWhenUsed="1"/>
     <w:lsdException w:name="Outline List 1" w:semiHidden="1" w:unhideWhenUsed="1"/>
@@ -10878,8 +10893,10 @@
     <w:lsdException w:name="Table Subtle 2" w:semiHidden="1" w:unhideWhenUsed="1"/>
     <w:lsdException w:name="Table Web 1" w:semiHidden="1" w:unhideWhenUsed="1"/>
     <w:lsdException w:name="Table Web 2" w:semiHidden="1" w:unhideWhenUsed="1"/>
+    <w:lsdException w:name="Table Web 3" w:semiHidden="1" w:unhideWhenUsed="1"/>
     <w:lsdException w:name="Balloon Text" w:semiHidden="1" w:unhideWhenUsed="1"/>
     <w:lsdException w:name="Table Grid" w:uiPriority="39"/>
+    <w:lsdException w:name="Table Theme" w:semiHidden="1" w:unhideWhenUsed="1"/>
     <w:lsdException w:name="Placeholder Text" w:semiHidden="1"/>
     <w:lsdException w:name="No Spacing" w:uiPriority="1" w:qFormat="1"/>
     <w:lsdException w:name="Light Shading" w:uiPriority="60"/>

</xml_diff>